<commit_message>
Update Product backlog - nhóm 8.docx
</commit_message>
<xml_diff>
--- a/Product backlog - nhóm 8.docx
+++ b/Product backlog - nhóm 8.docx
@@ -12155,7 +12155,7 @@
       <w:rPr>
         <w:noProof/>
       </w:rPr>
-      <w:t>5</w:t>
+      <w:t>8</w:t>
     </w:r>
     <w:r>
       <w:fldChar w:fldCharType="end"/>
@@ -15629,7 +15629,7 @@
   <a:extraClrSchemeLst/>
   <a:extLst>
     <a:ext uri="{05A4C25C-085E-4340-85A3-A5531E510DB2}">
-      <thm15:themeFamily xmlns:thm15="http://schemas.microsoft.com/office/thememl/2012/main" xmlns="" name="Office Theme" id="{62F939B6-93AF-4DB8-9C6B-D6C7DFDC589F}" vid="{4A3C46E8-61CC-4603-A589-7422A47A8E4A}"/>
+      <thm15:themeFamily xmlns="" xmlns:thm15="http://schemas.microsoft.com/office/thememl/2012/main" name="Office Theme" id="{62F939B6-93AF-4DB8-9C6B-D6C7DFDC589F}" vid="{4A3C46E8-61CC-4603-A589-7422A47A8E4A}"/>
     </a:ext>
   </a:extLst>
 </a:theme>

</xml_diff>